<commit_message>
Localized Dialogue System . Created Ingredients according to the ProjectDesign Documentation. Everything is following the Localization System.
</commit_message>
<xml_diff>
--- a/Project Design/Ingredients and Recipes.docx
+++ b/Project Design/Ingredients and Recipes.docx
@@ -22,7 +22,6 @@
         </w:rPr>
         <w:t xml:space="preserve">Ingredients / </w:t>
       </w:r>
-      <w:proofErr w:type="spellStart"/>
       <w:r>
         <w:rPr>
           <w:rFonts w:ascii="Times New Roman" w:hAnsi="Times New Roman" w:cs="Times New Roman"/>
@@ -30,10 +29,10 @@
           <w:bCs/>
           <w:sz w:val="32"/>
           <w:szCs w:val="32"/>
+          <w:lang w:val="tr-TR"/>
         </w:rPr>
         <w:t>Malzemeler</w:t>
       </w:r>
-      <w:proofErr w:type="spellEnd"/>
       <w:r>
         <w:rPr>
           <w:rFonts w:ascii="Times New Roman" w:hAnsi="Times New Roman" w:cs="Times New Roman"/>
@@ -58,41 +57,22 @@
           <w:szCs w:val="24"/>
         </w:rPr>
       </w:pPr>
-      <w:proofErr w:type="spellStart"/>
-      <w:r>
-        <w:rPr>
-          <w:rFonts w:ascii="Times New Roman" w:hAnsi="Times New Roman" w:cs="Times New Roman"/>
-          <w:sz w:val="24"/>
-          <w:szCs w:val="24"/>
-        </w:rPr>
-        <w:t>Tavuk</w:t>
-      </w:r>
-      <w:proofErr w:type="spellEnd"/>
-      <w:r>
-        <w:rPr>
-          <w:rFonts w:ascii="Times New Roman" w:hAnsi="Times New Roman" w:cs="Times New Roman"/>
-          <w:sz w:val="24"/>
-          <w:szCs w:val="24"/>
-        </w:rPr>
-        <w:t xml:space="preserve"> </w:t>
-      </w:r>
-      <w:proofErr w:type="spellStart"/>
-      <w:r>
-        <w:rPr>
-          <w:rFonts w:ascii="Times New Roman" w:hAnsi="Times New Roman" w:cs="Times New Roman"/>
-          <w:sz w:val="24"/>
-          <w:szCs w:val="24"/>
-        </w:rPr>
-        <w:t>Eti</w:t>
-      </w:r>
-      <w:proofErr w:type="spellEnd"/>
-      <w:r>
-        <w:rPr>
-          <w:rFonts w:ascii="Times New Roman" w:hAnsi="Times New Roman" w:cs="Times New Roman"/>
-          <w:sz w:val="24"/>
-          <w:szCs w:val="24"/>
-        </w:rPr>
-        <w:t xml:space="preserve"> / Poultry</w:t>
+      <w:r>
+        <w:rPr>
+          <w:rFonts w:ascii="Times New Roman" w:hAnsi="Times New Roman" w:cs="Times New Roman"/>
+          <w:sz w:val="24"/>
+          <w:szCs w:val="24"/>
+          <w:lang w:val="tr-TR"/>
+        </w:rPr>
+        <w:t xml:space="preserve">Tavuk Eti </w:t>
+      </w:r>
+      <w:r>
+        <w:rPr>
+          <w:rFonts w:ascii="Times New Roman" w:hAnsi="Times New Roman" w:cs="Times New Roman"/>
+          <w:sz w:val="24"/>
+          <w:szCs w:val="24"/>
+        </w:rPr>
+        <w:t>/ Poultry</w:t>
       </w:r>
     </w:p>
     <w:p>
@@ -108,41 +88,31 @@
           <w:szCs w:val="24"/>
         </w:rPr>
       </w:pPr>
-      <w:proofErr w:type="spellStart"/>
-      <w:r>
-        <w:rPr>
-          <w:rFonts w:ascii="Times New Roman" w:hAnsi="Times New Roman" w:cs="Times New Roman"/>
-          <w:sz w:val="24"/>
-          <w:szCs w:val="24"/>
-        </w:rPr>
-        <w:t>Inek</w:t>
-      </w:r>
-      <w:proofErr w:type="spellEnd"/>
-      <w:r>
-        <w:rPr>
-          <w:rFonts w:ascii="Times New Roman" w:hAnsi="Times New Roman" w:cs="Times New Roman"/>
-          <w:sz w:val="24"/>
-          <w:szCs w:val="24"/>
-        </w:rPr>
-        <w:t xml:space="preserve"> </w:t>
-      </w:r>
-      <w:proofErr w:type="spellStart"/>
-      <w:r>
-        <w:rPr>
-          <w:rFonts w:ascii="Times New Roman" w:hAnsi="Times New Roman" w:cs="Times New Roman"/>
-          <w:sz w:val="24"/>
-          <w:szCs w:val="24"/>
-        </w:rPr>
-        <w:t>Eti</w:t>
-      </w:r>
-      <w:proofErr w:type="spellEnd"/>
-      <w:r>
-        <w:rPr>
-          <w:rFonts w:ascii="Times New Roman" w:hAnsi="Times New Roman" w:cs="Times New Roman"/>
-          <w:sz w:val="24"/>
-          <w:szCs w:val="24"/>
-        </w:rPr>
-        <w:t xml:space="preserve"> / Beef</w:t>
+      <w:r>
+        <w:rPr>
+          <w:rFonts w:ascii="Times New Roman" w:hAnsi="Times New Roman" w:cs="Times New Roman"/>
+          <w:sz w:val="24"/>
+          <w:szCs w:val="24"/>
+          <w:lang w:val="tr-TR"/>
+        </w:rPr>
+        <w:t>İnek</w:t>
+      </w:r>
+      <w:r>
+        <w:rPr>
+          <w:rFonts w:ascii="Times New Roman" w:hAnsi="Times New Roman" w:cs="Times New Roman"/>
+          <w:sz w:val="24"/>
+          <w:szCs w:val="24"/>
+          <w:lang w:val="tr-TR"/>
+        </w:rPr>
+        <w:t xml:space="preserve"> Eti </w:t>
+      </w:r>
+      <w:r>
+        <w:rPr>
+          <w:rFonts w:ascii="Times New Roman" w:hAnsi="Times New Roman" w:cs="Times New Roman"/>
+          <w:sz w:val="24"/>
+          <w:szCs w:val="24"/>
+        </w:rPr>
+        <w:t>/ Beef</w:t>
       </w:r>
     </w:p>
     <w:p>
@@ -158,41 +128,22 @@
           <w:szCs w:val="24"/>
         </w:rPr>
       </w:pPr>
-      <w:proofErr w:type="spellStart"/>
-      <w:r>
-        <w:rPr>
-          <w:rFonts w:ascii="Times New Roman" w:hAnsi="Times New Roman" w:cs="Times New Roman"/>
-          <w:sz w:val="24"/>
-          <w:szCs w:val="24"/>
-        </w:rPr>
-        <w:t>Domuz</w:t>
-      </w:r>
-      <w:proofErr w:type="spellEnd"/>
-      <w:r>
-        <w:rPr>
-          <w:rFonts w:ascii="Times New Roman" w:hAnsi="Times New Roman" w:cs="Times New Roman"/>
-          <w:sz w:val="24"/>
-          <w:szCs w:val="24"/>
-        </w:rPr>
-        <w:t xml:space="preserve"> </w:t>
-      </w:r>
-      <w:proofErr w:type="spellStart"/>
-      <w:r>
-        <w:rPr>
-          <w:rFonts w:ascii="Times New Roman" w:hAnsi="Times New Roman" w:cs="Times New Roman"/>
-          <w:sz w:val="24"/>
-          <w:szCs w:val="24"/>
-        </w:rPr>
-        <w:t>Eti</w:t>
-      </w:r>
-      <w:proofErr w:type="spellEnd"/>
-      <w:r>
-        <w:rPr>
-          <w:rFonts w:ascii="Times New Roman" w:hAnsi="Times New Roman" w:cs="Times New Roman"/>
-          <w:sz w:val="24"/>
-          <w:szCs w:val="24"/>
-        </w:rPr>
-        <w:t xml:space="preserve"> / Pork</w:t>
+      <w:r>
+        <w:rPr>
+          <w:rFonts w:ascii="Times New Roman" w:hAnsi="Times New Roman" w:cs="Times New Roman"/>
+          <w:sz w:val="24"/>
+          <w:szCs w:val="24"/>
+          <w:lang w:val="tr-TR"/>
+        </w:rPr>
+        <w:t xml:space="preserve">Domuz Eti </w:t>
+      </w:r>
+      <w:r>
+        <w:rPr>
+          <w:rFonts w:ascii="Times New Roman" w:hAnsi="Times New Roman" w:cs="Times New Roman"/>
+          <w:sz w:val="24"/>
+          <w:szCs w:val="24"/>
+        </w:rPr>
+        <w:t>/ Pork</w:t>
       </w:r>
     </w:p>
     <w:p>
@@ -208,41 +159,22 @@
           <w:szCs w:val="24"/>
         </w:rPr>
       </w:pPr>
-      <w:proofErr w:type="spellStart"/>
-      <w:r>
-        <w:rPr>
-          <w:rFonts w:ascii="Times New Roman" w:hAnsi="Times New Roman" w:cs="Times New Roman"/>
-          <w:sz w:val="24"/>
-          <w:szCs w:val="24"/>
-        </w:rPr>
-        <w:t>Kuzu</w:t>
-      </w:r>
-      <w:proofErr w:type="spellEnd"/>
-      <w:r>
-        <w:rPr>
-          <w:rFonts w:ascii="Times New Roman" w:hAnsi="Times New Roman" w:cs="Times New Roman"/>
-          <w:sz w:val="24"/>
-          <w:szCs w:val="24"/>
-        </w:rPr>
-        <w:t xml:space="preserve"> </w:t>
-      </w:r>
-      <w:proofErr w:type="spellStart"/>
-      <w:r>
-        <w:rPr>
-          <w:rFonts w:ascii="Times New Roman" w:hAnsi="Times New Roman" w:cs="Times New Roman"/>
-          <w:sz w:val="24"/>
-          <w:szCs w:val="24"/>
-        </w:rPr>
-        <w:t>Eti</w:t>
-      </w:r>
-      <w:proofErr w:type="spellEnd"/>
-      <w:r>
-        <w:rPr>
-          <w:rFonts w:ascii="Times New Roman" w:hAnsi="Times New Roman" w:cs="Times New Roman"/>
-          <w:sz w:val="24"/>
-          <w:szCs w:val="24"/>
-        </w:rPr>
-        <w:t xml:space="preserve"> / Lamb</w:t>
+      <w:r>
+        <w:rPr>
+          <w:rFonts w:ascii="Times New Roman" w:hAnsi="Times New Roman" w:cs="Times New Roman"/>
+          <w:sz w:val="24"/>
+          <w:szCs w:val="24"/>
+          <w:lang w:val="tr-TR"/>
+        </w:rPr>
+        <w:t xml:space="preserve">Kuzu Eti </w:t>
+      </w:r>
+      <w:r>
+        <w:rPr>
+          <w:rFonts w:ascii="Times New Roman" w:hAnsi="Times New Roman" w:cs="Times New Roman"/>
+          <w:sz w:val="24"/>
+          <w:szCs w:val="24"/>
+        </w:rPr>
+        <w:t>/ Lamb</w:t>
       </w:r>
     </w:p>
     <w:p>
@@ -258,41 +190,40 @@
           <w:szCs w:val="24"/>
         </w:rPr>
       </w:pPr>
-      <w:proofErr w:type="spellStart"/>
-      <w:r>
-        <w:rPr>
-          <w:rFonts w:ascii="Times New Roman" w:hAnsi="Times New Roman" w:cs="Times New Roman"/>
-          <w:sz w:val="24"/>
-          <w:szCs w:val="24"/>
-        </w:rPr>
-        <w:t>Tavsan</w:t>
-      </w:r>
-      <w:proofErr w:type="spellEnd"/>
-      <w:r>
-        <w:rPr>
-          <w:rFonts w:ascii="Times New Roman" w:hAnsi="Times New Roman" w:cs="Times New Roman"/>
-          <w:sz w:val="24"/>
-          <w:szCs w:val="24"/>
-        </w:rPr>
-        <w:t xml:space="preserve"> </w:t>
-      </w:r>
-      <w:proofErr w:type="spellStart"/>
-      <w:r>
-        <w:rPr>
-          <w:rFonts w:ascii="Times New Roman" w:hAnsi="Times New Roman" w:cs="Times New Roman"/>
-          <w:sz w:val="24"/>
-          <w:szCs w:val="24"/>
-        </w:rPr>
-        <w:t>Eti</w:t>
-      </w:r>
-      <w:proofErr w:type="spellEnd"/>
-      <w:r>
-        <w:rPr>
-          <w:rFonts w:ascii="Times New Roman" w:hAnsi="Times New Roman" w:cs="Times New Roman"/>
-          <w:sz w:val="24"/>
-          <w:szCs w:val="24"/>
-        </w:rPr>
-        <w:t xml:space="preserve"> / Rabbit</w:t>
+      <w:r>
+        <w:rPr>
+          <w:rFonts w:ascii="Times New Roman" w:hAnsi="Times New Roman" w:cs="Times New Roman"/>
+          <w:sz w:val="24"/>
+          <w:szCs w:val="24"/>
+          <w:lang w:val="tr-TR"/>
+        </w:rPr>
+        <w:t>Tav</w:t>
+      </w:r>
+      <w:r>
+        <w:rPr>
+          <w:rFonts w:ascii="Times New Roman" w:hAnsi="Times New Roman" w:cs="Times New Roman"/>
+          <w:sz w:val="24"/>
+          <w:szCs w:val="24"/>
+          <w:lang w:val="tr-TR"/>
+        </w:rPr>
+        <w:t>ş</w:t>
+      </w:r>
+      <w:r>
+        <w:rPr>
+          <w:rFonts w:ascii="Times New Roman" w:hAnsi="Times New Roman" w:cs="Times New Roman"/>
+          <w:sz w:val="24"/>
+          <w:szCs w:val="24"/>
+          <w:lang w:val="tr-TR"/>
+        </w:rPr>
+        <w:t xml:space="preserve">an Eti </w:t>
+      </w:r>
+      <w:r>
+        <w:rPr>
+          <w:rFonts w:ascii="Times New Roman" w:hAnsi="Times New Roman" w:cs="Times New Roman"/>
+          <w:sz w:val="24"/>
+          <w:szCs w:val="24"/>
+        </w:rPr>
+        <w:t>/ Rabbit</w:t>
       </w:r>
     </w:p>
     <w:p>
@@ -318,23 +249,22 @@
           <w:szCs w:val="24"/>
         </w:rPr>
       </w:pPr>
-      <w:proofErr w:type="spellStart"/>
-      <w:r>
-        <w:rPr>
-          <w:rFonts w:ascii="Times New Roman" w:hAnsi="Times New Roman" w:cs="Times New Roman"/>
-          <w:sz w:val="24"/>
-          <w:szCs w:val="24"/>
-        </w:rPr>
-        <w:t>Somon</w:t>
-      </w:r>
-      <w:proofErr w:type="spellEnd"/>
-      <w:r>
-        <w:rPr>
-          <w:rFonts w:ascii="Times New Roman" w:hAnsi="Times New Roman" w:cs="Times New Roman"/>
-          <w:sz w:val="24"/>
-          <w:szCs w:val="24"/>
-        </w:rPr>
-        <w:t xml:space="preserve"> / Salmon</w:t>
+      <w:r>
+        <w:rPr>
+          <w:rFonts w:ascii="Times New Roman" w:hAnsi="Times New Roman" w:cs="Times New Roman"/>
+          <w:sz w:val="24"/>
+          <w:szCs w:val="24"/>
+          <w:lang w:val="tr-TR"/>
+        </w:rPr>
+        <w:t>Un</w:t>
+      </w:r>
+      <w:r>
+        <w:rPr>
+          <w:rFonts w:ascii="Times New Roman" w:hAnsi="Times New Roman" w:cs="Times New Roman"/>
+          <w:sz w:val="24"/>
+          <w:szCs w:val="24"/>
+        </w:rPr>
+        <w:t xml:space="preserve"> / Flour</w:t>
       </w:r>
     </w:p>
     <w:p>
@@ -350,23 +280,22 @@
           <w:szCs w:val="24"/>
         </w:rPr>
       </w:pPr>
-      <w:proofErr w:type="spellStart"/>
-      <w:r>
-        <w:rPr>
-          <w:rFonts w:ascii="Times New Roman" w:hAnsi="Times New Roman" w:cs="Times New Roman"/>
-          <w:sz w:val="24"/>
-          <w:szCs w:val="24"/>
-        </w:rPr>
-        <w:t>Mezgit</w:t>
-      </w:r>
-      <w:proofErr w:type="spellEnd"/>
-      <w:r>
-        <w:rPr>
-          <w:rFonts w:ascii="Times New Roman" w:hAnsi="Times New Roman" w:cs="Times New Roman"/>
-          <w:sz w:val="24"/>
-          <w:szCs w:val="24"/>
-        </w:rPr>
-        <w:t xml:space="preserve"> / Whiting</w:t>
+      <w:r>
+        <w:rPr>
+          <w:rFonts w:ascii="Times New Roman" w:hAnsi="Times New Roman" w:cs="Times New Roman"/>
+          <w:sz w:val="24"/>
+          <w:szCs w:val="24"/>
+          <w:lang w:val="tr-TR"/>
+        </w:rPr>
+        <w:t>Yumurta</w:t>
+      </w:r>
+      <w:r>
+        <w:rPr>
+          <w:rFonts w:ascii="Times New Roman" w:hAnsi="Times New Roman" w:cs="Times New Roman"/>
+          <w:sz w:val="24"/>
+          <w:szCs w:val="24"/>
+        </w:rPr>
+        <w:t xml:space="preserve"> /Egg</w:t>
       </w:r>
     </w:p>
     <w:p>
@@ -382,40 +311,33 @@
           <w:szCs w:val="24"/>
         </w:rPr>
       </w:pPr>
-      <w:proofErr w:type="spellStart"/>
-      <w:r>
-        <w:rPr>
-          <w:rFonts w:ascii="Times New Roman" w:hAnsi="Times New Roman" w:cs="Times New Roman"/>
-          <w:sz w:val="24"/>
-          <w:szCs w:val="24"/>
-        </w:rPr>
-        <w:t>Levrek</w:t>
-      </w:r>
-      <w:proofErr w:type="spellEnd"/>
-      <w:r>
-        <w:rPr>
-          <w:rFonts w:ascii="Times New Roman" w:hAnsi="Times New Roman" w:cs="Times New Roman"/>
-          <w:sz w:val="24"/>
-          <w:szCs w:val="24"/>
-        </w:rPr>
-        <w:t xml:space="preserve"> / Sea</w:t>
-      </w:r>
-      <w:r>
-        <w:rPr>
-          <w:rFonts w:ascii="Times New Roman" w:hAnsi="Times New Roman" w:cs="Times New Roman"/>
-          <w:sz w:val="24"/>
-          <w:szCs w:val="24"/>
-        </w:rPr>
-        <w:t>b</w:t>
-      </w:r>
-      <w:r>
-        <w:rPr>
-          <w:rFonts w:ascii="Times New Roman" w:hAnsi="Times New Roman" w:cs="Times New Roman"/>
-          <w:sz w:val="24"/>
-          <w:szCs w:val="24"/>
-        </w:rPr>
-        <w:t>ass</w:t>
-      </w:r>
+      <w:r>
+        <w:rPr>
+          <w:rFonts w:ascii="Times New Roman" w:hAnsi="Times New Roman" w:cs="Times New Roman"/>
+          <w:sz w:val="24"/>
+          <w:szCs w:val="24"/>
+          <w:lang w:val="tr-TR"/>
+        </w:rPr>
+        <w:t>Pirinç</w:t>
+      </w:r>
+      <w:r>
+        <w:rPr>
+          <w:rFonts w:ascii="Times New Roman" w:hAnsi="Times New Roman" w:cs="Times New Roman"/>
+          <w:sz w:val="24"/>
+          <w:szCs w:val="24"/>
+        </w:rPr>
+        <w:t xml:space="preserve"> / Rice</w:t>
+      </w:r>
+    </w:p>
+    <w:p>
+      <w:pPr>
+        <w:pStyle w:val="ListParagraph"/>
+        <w:rPr>
+          <w:rFonts w:ascii="Times New Roman" w:hAnsi="Times New Roman" w:cs="Times New Roman"/>
+          <w:sz w:val="24"/>
+          <w:szCs w:val="24"/>
+        </w:rPr>
+      </w:pPr>
     </w:p>
     <w:p>
       <w:pPr>
@@ -430,34 +352,23 @@
           <w:szCs w:val="24"/>
         </w:rPr>
       </w:pPr>
-      <w:proofErr w:type="spellStart"/>
-      <w:r>
-        <w:rPr>
-          <w:rFonts w:ascii="Times New Roman" w:hAnsi="Times New Roman" w:cs="Times New Roman"/>
-          <w:sz w:val="24"/>
-          <w:szCs w:val="24"/>
-        </w:rPr>
-        <w:t>Alabalik</w:t>
-      </w:r>
-      <w:proofErr w:type="spellEnd"/>
-      <w:r>
-        <w:rPr>
-          <w:rFonts w:ascii="Times New Roman" w:hAnsi="Times New Roman" w:cs="Times New Roman"/>
-          <w:sz w:val="24"/>
-          <w:szCs w:val="24"/>
-        </w:rPr>
-        <w:t xml:space="preserve"> / Trout</w:t>
-      </w:r>
-    </w:p>
-    <w:p>
-      <w:pPr>
-        <w:pStyle w:val="ListParagraph"/>
-        <w:rPr>
-          <w:rFonts w:ascii="Times New Roman" w:hAnsi="Times New Roman" w:cs="Times New Roman"/>
-          <w:sz w:val="24"/>
-          <w:szCs w:val="24"/>
-        </w:rPr>
-      </w:pPr>
+      <w:r>
+        <w:rPr>
+          <w:rFonts w:ascii="Times New Roman" w:hAnsi="Times New Roman" w:cs="Times New Roman"/>
+          <w:sz w:val="24"/>
+          <w:szCs w:val="24"/>
+          <w:lang w:val="tr-TR"/>
+        </w:rPr>
+        <w:t>Karabiber</w:t>
+      </w:r>
+      <w:r>
+        <w:rPr>
+          <w:rFonts w:ascii="Times New Roman" w:hAnsi="Times New Roman" w:cs="Times New Roman"/>
+          <w:sz w:val="24"/>
+          <w:szCs w:val="24"/>
+        </w:rPr>
+        <w:t xml:space="preserve"> / Black Pepper</w:t>
+      </w:r>
     </w:p>
     <w:p>
       <w:pPr>
@@ -477,8 +388,17 @@
           <w:rFonts w:ascii="Times New Roman" w:hAnsi="Times New Roman" w:cs="Times New Roman"/>
           <w:sz w:val="24"/>
           <w:szCs w:val="24"/>
-        </w:rPr>
-        <w:t>Un / Flour</w:t>
+          <w:lang w:val="tr-TR"/>
+        </w:rPr>
+        <w:t>Tarçın</w:t>
+      </w:r>
+      <w:r>
+        <w:rPr>
+          <w:rFonts w:ascii="Times New Roman" w:hAnsi="Times New Roman" w:cs="Times New Roman"/>
+          <w:sz w:val="24"/>
+          <w:szCs w:val="24"/>
+        </w:rPr>
+        <w:t xml:space="preserve"> / Cinnamon</w:t>
       </w:r>
     </w:p>
     <w:p>
@@ -494,23 +414,879 @@
           <w:szCs w:val="24"/>
         </w:rPr>
       </w:pPr>
+      <w:r>
+        <w:rPr>
+          <w:rFonts w:ascii="Times New Roman" w:hAnsi="Times New Roman" w:cs="Times New Roman"/>
+          <w:sz w:val="24"/>
+          <w:szCs w:val="24"/>
+          <w:lang w:val="tr-TR"/>
+        </w:rPr>
+        <w:t>Kimyon</w:t>
+      </w:r>
+      <w:r>
+        <w:rPr>
+          <w:rFonts w:ascii="Times New Roman" w:hAnsi="Times New Roman" w:cs="Times New Roman"/>
+          <w:sz w:val="24"/>
+          <w:szCs w:val="24"/>
+        </w:rPr>
+        <w:t xml:space="preserve"> / Cumin</w:t>
+      </w:r>
+    </w:p>
+    <w:p>
+      <w:pPr>
+        <w:pStyle w:val="ListParagraph"/>
+        <w:rPr>
+          <w:rFonts w:ascii="Times New Roman" w:hAnsi="Times New Roman" w:cs="Times New Roman"/>
+          <w:sz w:val="24"/>
+          <w:szCs w:val="24"/>
+        </w:rPr>
+      </w:pPr>
+    </w:p>
+    <w:p>
+      <w:pPr>
+        <w:rPr>
+          <w:rFonts w:ascii="Times New Roman" w:hAnsi="Times New Roman" w:cs="Times New Roman"/>
+          <w:b/>
+          <w:bCs/>
+          <w:sz w:val="32"/>
+          <w:szCs w:val="32"/>
+        </w:rPr>
+      </w:pPr>
+      <w:r>
+        <w:rPr>
+          <w:rFonts w:ascii="Times New Roman" w:hAnsi="Times New Roman" w:cs="Times New Roman"/>
+          <w:b/>
+          <w:bCs/>
+          <w:sz w:val="32"/>
+          <w:szCs w:val="32"/>
+        </w:rPr>
+        <w:t>Added to Game</w:t>
+      </w:r>
+      <w:r>
+        <w:rPr>
+          <w:rFonts w:ascii="Times New Roman" w:hAnsi="Times New Roman" w:cs="Times New Roman"/>
+          <w:b/>
+          <w:bCs/>
+          <w:sz w:val="32"/>
+          <w:szCs w:val="32"/>
+        </w:rPr>
+        <w:t xml:space="preserve"> / </w:t>
+      </w:r>
+      <w:r>
+        <w:rPr>
+          <w:rFonts w:ascii="Times New Roman" w:hAnsi="Times New Roman" w:cs="Times New Roman"/>
+          <w:b/>
+          <w:bCs/>
+          <w:sz w:val="32"/>
+          <w:szCs w:val="32"/>
+          <w:lang w:val="tr-TR"/>
+        </w:rPr>
+        <w:t>Oyuna Eklenenler</w:t>
+      </w:r>
+      <w:r>
+        <w:rPr>
+          <w:rFonts w:ascii="Times New Roman" w:hAnsi="Times New Roman" w:cs="Times New Roman"/>
+          <w:b/>
+          <w:bCs/>
+          <w:sz w:val="32"/>
+          <w:szCs w:val="32"/>
+        </w:rPr>
+        <w:t>:</w:t>
+      </w:r>
+    </w:p>
+    <w:p>
+      <w:pPr>
+        <w:rPr>
+          <w:rFonts w:ascii="Times New Roman" w:hAnsi="Times New Roman" w:cs="Times New Roman"/>
+          <w:sz w:val="24"/>
+          <w:szCs w:val="24"/>
+        </w:rPr>
+      </w:pPr>
+      <w:r>
+        <w:rPr>
+          <w:rFonts w:ascii="Times New Roman" w:hAnsi="Times New Roman" w:cs="Times New Roman"/>
+          <w:sz w:val="24"/>
+          <w:szCs w:val="24"/>
+        </w:rPr>
+        <w:t xml:space="preserve">+ Ale </w:t>
+      </w:r>
+      <w:r>
+        <w:rPr>
+          <w:rFonts w:ascii="Times New Roman" w:hAnsi="Times New Roman" w:cs="Times New Roman"/>
+          <w:sz w:val="24"/>
+          <w:szCs w:val="24"/>
+        </w:rPr>
+        <w:t xml:space="preserve">/ </w:t>
+      </w:r>
+      <w:r>
+        <w:rPr>
+          <w:rFonts w:ascii="Times New Roman" w:hAnsi="Times New Roman" w:cs="Times New Roman"/>
+          <w:sz w:val="24"/>
+          <w:szCs w:val="24"/>
+          <w:lang w:val="tr-TR"/>
+        </w:rPr>
+        <w:t>Bira</w:t>
+      </w:r>
+    </w:p>
+    <w:p>
+      <w:pPr>
+        <w:rPr>
+          <w:rFonts w:ascii="Times New Roman" w:hAnsi="Times New Roman" w:cs="Times New Roman"/>
+          <w:sz w:val="24"/>
+          <w:szCs w:val="24"/>
+        </w:rPr>
+      </w:pPr>
+      <w:r>
+        <w:rPr>
+          <w:rFonts w:ascii="Times New Roman" w:hAnsi="Times New Roman" w:cs="Times New Roman"/>
+          <w:sz w:val="24"/>
+          <w:szCs w:val="24"/>
+        </w:rPr>
+        <w:t xml:space="preserve">+ </w:t>
+      </w:r>
+      <w:r>
+        <w:rPr>
+          <w:rFonts w:ascii="Times New Roman" w:hAnsi="Times New Roman" w:cs="Times New Roman"/>
+          <w:sz w:val="24"/>
+          <w:szCs w:val="24"/>
+        </w:rPr>
+        <w:t>Cider</w:t>
+      </w:r>
+      <w:r>
+        <w:rPr>
+          <w:rFonts w:ascii="Times New Roman" w:hAnsi="Times New Roman" w:cs="Times New Roman"/>
+          <w:sz w:val="24"/>
+          <w:szCs w:val="24"/>
+        </w:rPr>
+        <w:t xml:space="preserve"> / </w:t>
+      </w:r>
+      <w:r>
+        <w:rPr>
+          <w:rFonts w:ascii="Times New Roman" w:hAnsi="Times New Roman" w:cs="Times New Roman"/>
+          <w:sz w:val="24"/>
+          <w:szCs w:val="24"/>
+          <w:lang w:val="tr-TR"/>
+        </w:rPr>
+        <w:t>Elma Şarabı</w:t>
+      </w:r>
+    </w:p>
+    <w:p>
+      <w:pPr>
+        <w:rPr>
+          <w:rFonts w:ascii="Times New Roman" w:hAnsi="Times New Roman" w:cs="Times New Roman"/>
+          <w:sz w:val="24"/>
+          <w:szCs w:val="24"/>
+        </w:rPr>
+      </w:pPr>
+      <w:r>
+        <w:rPr>
+          <w:rFonts w:ascii="Times New Roman" w:hAnsi="Times New Roman" w:cs="Times New Roman"/>
+          <w:sz w:val="24"/>
+          <w:szCs w:val="24"/>
+        </w:rPr>
+        <w:t xml:space="preserve">+ </w:t>
+      </w:r>
+      <w:r>
+        <w:rPr>
+          <w:rFonts w:ascii="Times New Roman" w:hAnsi="Times New Roman" w:cs="Times New Roman"/>
+          <w:sz w:val="24"/>
+          <w:szCs w:val="24"/>
+        </w:rPr>
+        <w:t>Mead</w:t>
+      </w:r>
+      <w:r>
+        <w:rPr>
+          <w:rFonts w:ascii="Times New Roman" w:hAnsi="Times New Roman" w:cs="Times New Roman"/>
+          <w:sz w:val="24"/>
+          <w:szCs w:val="24"/>
+        </w:rPr>
+        <w:t xml:space="preserve"> </w:t>
+      </w:r>
+      <w:r>
+        <w:rPr>
+          <w:rFonts w:ascii="Times New Roman" w:hAnsi="Times New Roman" w:cs="Times New Roman"/>
+          <w:sz w:val="24"/>
+          <w:szCs w:val="24"/>
+        </w:rPr>
+        <w:t xml:space="preserve">/ </w:t>
+      </w:r>
+      <w:r>
+        <w:rPr>
+          <w:rFonts w:ascii="Times New Roman" w:hAnsi="Times New Roman" w:cs="Times New Roman"/>
+          <w:sz w:val="24"/>
+          <w:szCs w:val="24"/>
+          <w:lang w:val="tr-TR"/>
+        </w:rPr>
+        <w:t>Bal Likörü</w:t>
+      </w:r>
+    </w:p>
+    <w:p>
+      <w:pPr>
+        <w:rPr>
+          <w:rFonts w:ascii="Times New Roman" w:hAnsi="Times New Roman" w:cs="Times New Roman"/>
+          <w:sz w:val="24"/>
+          <w:szCs w:val="24"/>
+          <w:lang w:val="tr-TR"/>
+        </w:rPr>
+      </w:pPr>
+      <w:r>
+        <w:rPr>
+          <w:rFonts w:ascii="Times New Roman" w:hAnsi="Times New Roman" w:cs="Times New Roman"/>
+          <w:sz w:val="24"/>
+          <w:szCs w:val="24"/>
+        </w:rPr>
+        <w:t xml:space="preserve">+ </w:t>
+      </w:r>
+      <w:r>
+        <w:rPr>
+          <w:rFonts w:ascii="Times New Roman" w:hAnsi="Times New Roman" w:cs="Times New Roman"/>
+          <w:sz w:val="24"/>
+          <w:szCs w:val="24"/>
+        </w:rPr>
+        <w:t>Wine</w:t>
+      </w:r>
+      <w:r>
+        <w:rPr>
+          <w:rFonts w:ascii="Times New Roman" w:hAnsi="Times New Roman" w:cs="Times New Roman"/>
+          <w:sz w:val="24"/>
+          <w:szCs w:val="24"/>
+        </w:rPr>
+        <w:t xml:space="preserve"> </w:t>
+      </w:r>
+      <w:r>
+        <w:rPr>
+          <w:rFonts w:ascii="Times New Roman" w:hAnsi="Times New Roman" w:cs="Times New Roman"/>
+          <w:sz w:val="24"/>
+          <w:szCs w:val="24"/>
+        </w:rPr>
+        <w:t xml:space="preserve">/ </w:t>
+      </w:r>
+      <w:r>
+        <w:rPr>
+          <w:rFonts w:ascii="Times New Roman" w:hAnsi="Times New Roman" w:cs="Times New Roman"/>
+          <w:sz w:val="24"/>
+          <w:szCs w:val="24"/>
+          <w:lang w:val="tr-TR"/>
+        </w:rPr>
+        <w:t>Şarap</w:t>
+      </w:r>
+    </w:p>
+    <w:p>
+      <w:pPr>
+        <w:rPr>
+          <w:rFonts w:ascii="Times New Roman" w:hAnsi="Times New Roman" w:cs="Times New Roman"/>
+          <w:sz w:val="24"/>
+          <w:szCs w:val="24"/>
+        </w:rPr>
+      </w:pPr>
+    </w:p>
+    <w:p>
+      <w:pPr>
+        <w:rPr>
+          <w:rFonts w:ascii="Times New Roman" w:hAnsi="Times New Roman" w:cs="Times New Roman"/>
+          <w:sz w:val="24"/>
+          <w:szCs w:val="24"/>
+          <w:lang w:val="tr-TR"/>
+        </w:rPr>
+      </w:pPr>
+      <w:r>
+        <w:rPr>
+          <w:rFonts w:ascii="Times New Roman" w:hAnsi="Times New Roman" w:cs="Times New Roman"/>
+          <w:sz w:val="24"/>
+          <w:szCs w:val="24"/>
+        </w:rPr>
+        <w:t>+ Bread</w:t>
+      </w:r>
+      <w:r>
+        <w:rPr>
+          <w:rFonts w:ascii="Times New Roman" w:hAnsi="Times New Roman" w:cs="Times New Roman"/>
+          <w:sz w:val="24"/>
+          <w:szCs w:val="24"/>
+        </w:rPr>
+        <w:t xml:space="preserve"> / </w:t>
+      </w:r>
+      <w:r>
+        <w:rPr>
+          <w:rFonts w:ascii="Times New Roman" w:hAnsi="Times New Roman" w:cs="Times New Roman"/>
+          <w:sz w:val="24"/>
+          <w:szCs w:val="24"/>
+          <w:lang w:val="tr-TR"/>
+        </w:rPr>
+        <w:t>Ekmek</w:t>
+      </w:r>
+    </w:p>
+    <w:p>
+      <w:pPr>
+        <w:rPr>
+          <w:rFonts w:ascii="Times New Roman" w:hAnsi="Times New Roman" w:cs="Times New Roman"/>
+          <w:sz w:val="24"/>
+          <w:szCs w:val="24"/>
+        </w:rPr>
+      </w:pPr>
+    </w:p>
+    <w:p>
+      <w:pPr>
+        <w:rPr>
+          <w:rFonts w:ascii="Times New Roman" w:hAnsi="Times New Roman" w:cs="Times New Roman"/>
+          <w:sz w:val="24"/>
+          <w:szCs w:val="24"/>
+        </w:rPr>
+      </w:pPr>
+      <w:r>
+        <w:rPr>
+          <w:rFonts w:ascii="Times New Roman" w:hAnsi="Times New Roman" w:cs="Times New Roman"/>
+          <w:sz w:val="24"/>
+          <w:szCs w:val="24"/>
+        </w:rPr>
+        <w:t>+ Onions</w:t>
+      </w:r>
+      <w:r>
+        <w:rPr>
+          <w:rFonts w:ascii="Times New Roman" w:hAnsi="Times New Roman" w:cs="Times New Roman"/>
+          <w:sz w:val="24"/>
+          <w:szCs w:val="24"/>
+        </w:rPr>
+        <w:t xml:space="preserve"> / </w:t>
+      </w:r>
+      <w:r>
+        <w:rPr>
+          <w:rFonts w:ascii="Times New Roman" w:hAnsi="Times New Roman" w:cs="Times New Roman"/>
+          <w:sz w:val="24"/>
+          <w:szCs w:val="24"/>
+          <w:lang w:val="tr-TR"/>
+        </w:rPr>
+        <w:t>Soğan</w:t>
+      </w:r>
+    </w:p>
+    <w:p>
+      <w:pPr>
+        <w:rPr>
+          <w:rFonts w:ascii="Times New Roman" w:hAnsi="Times New Roman" w:cs="Times New Roman"/>
+          <w:sz w:val="24"/>
+          <w:szCs w:val="24"/>
+        </w:rPr>
+      </w:pPr>
+      <w:r>
+        <w:rPr>
+          <w:rFonts w:ascii="Times New Roman" w:hAnsi="Times New Roman" w:cs="Times New Roman"/>
+          <w:sz w:val="24"/>
+          <w:szCs w:val="24"/>
+        </w:rPr>
+        <w:t>+ Potatoes</w:t>
+      </w:r>
+      <w:r>
+        <w:rPr>
+          <w:rFonts w:ascii="Times New Roman" w:hAnsi="Times New Roman" w:cs="Times New Roman"/>
+          <w:sz w:val="24"/>
+          <w:szCs w:val="24"/>
+        </w:rPr>
+        <w:t xml:space="preserve"> / </w:t>
+      </w:r>
+      <w:r>
+        <w:rPr>
+          <w:rFonts w:ascii="Times New Roman" w:hAnsi="Times New Roman" w:cs="Times New Roman"/>
+          <w:sz w:val="24"/>
+          <w:szCs w:val="24"/>
+          <w:lang w:val="tr-TR"/>
+        </w:rPr>
+        <w:t>Patates</w:t>
+      </w:r>
+    </w:p>
+    <w:p>
+      <w:pPr>
+        <w:rPr>
+          <w:rFonts w:ascii="Times New Roman" w:hAnsi="Times New Roman" w:cs="Times New Roman"/>
+          <w:sz w:val="24"/>
+          <w:szCs w:val="24"/>
+          <w:lang w:val="tr-TR"/>
+        </w:rPr>
+      </w:pPr>
+      <w:r>
+        <w:rPr>
+          <w:rFonts w:ascii="Times New Roman" w:hAnsi="Times New Roman" w:cs="Times New Roman"/>
+          <w:sz w:val="24"/>
+          <w:szCs w:val="24"/>
+        </w:rPr>
+        <w:t>+ Tomatoes</w:t>
+      </w:r>
+      <w:r>
+        <w:rPr>
+          <w:rFonts w:ascii="Times New Roman" w:hAnsi="Times New Roman" w:cs="Times New Roman"/>
+          <w:sz w:val="24"/>
+          <w:szCs w:val="24"/>
+        </w:rPr>
+        <w:t xml:space="preserve"> / </w:t>
+      </w:r>
+      <w:r>
+        <w:rPr>
+          <w:rFonts w:ascii="Times New Roman" w:hAnsi="Times New Roman" w:cs="Times New Roman"/>
+          <w:sz w:val="24"/>
+          <w:szCs w:val="24"/>
+          <w:lang w:val="tr-TR"/>
+        </w:rPr>
+        <w:t>Domates</w:t>
+      </w:r>
+    </w:p>
+    <w:p>
+      <w:pPr>
+        <w:rPr>
+          <w:rFonts w:ascii="Times New Roman" w:hAnsi="Times New Roman" w:cs="Times New Roman"/>
+          <w:sz w:val="24"/>
+          <w:szCs w:val="24"/>
+          <w:lang w:val="tr-TR"/>
+        </w:rPr>
+      </w:pPr>
+      <w:r>
+        <w:rPr>
+          <w:rFonts w:ascii="Times New Roman" w:hAnsi="Times New Roman" w:cs="Times New Roman"/>
+          <w:sz w:val="24"/>
+          <w:szCs w:val="24"/>
+          <w:lang w:val="tr-TR"/>
+        </w:rPr>
+        <w:t xml:space="preserve">+ </w:t>
+      </w:r>
+      <w:r>
+        <w:rPr>
+          <w:rFonts w:ascii="Times New Roman" w:hAnsi="Times New Roman" w:cs="Times New Roman"/>
+          <w:sz w:val="24"/>
+          <w:szCs w:val="24"/>
+        </w:rPr>
+        <w:t>Peppers</w:t>
+      </w:r>
+      <w:r>
+        <w:rPr>
+          <w:rFonts w:ascii="Times New Roman" w:hAnsi="Times New Roman" w:cs="Times New Roman"/>
+          <w:sz w:val="24"/>
+          <w:szCs w:val="24"/>
+          <w:lang w:val="tr-TR"/>
+        </w:rPr>
+        <w:t xml:space="preserve"> / </w:t>
+      </w:r>
+      <w:r>
+        <w:rPr>
+          <w:rFonts w:ascii="Times New Roman" w:hAnsi="Times New Roman" w:cs="Times New Roman"/>
+          <w:sz w:val="24"/>
+          <w:szCs w:val="24"/>
+          <w:lang w:val="tr-TR"/>
+        </w:rPr>
+        <w:t>Biber</w:t>
+      </w:r>
+      <w:r>
+        <w:rPr>
+          <w:rFonts w:ascii="Times New Roman" w:hAnsi="Times New Roman" w:cs="Times New Roman"/>
+          <w:sz w:val="24"/>
+          <w:szCs w:val="24"/>
+          <w:lang w:val="tr-TR"/>
+        </w:rPr>
+        <w:t>ler</w:t>
+      </w:r>
+    </w:p>
+    <w:p>
+      <w:pPr>
+        <w:rPr>
+          <w:rFonts w:ascii="Times New Roman" w:hAnsi="Times New Roman" w:cs="Times New Roman"/>
+          <w:sz w:val="24"/>
+          <w:szCs w:val="24"/>
+          <w:lang w:val="tr-TR"/>
+        </w:rPr>
+      </w:pPr>
+      <w:r>
+        <w:rPr>
+          <w:rFonts w:ascii="Times New Roman" w:hAnsi="Times New Roman" w:cs="Times New Roman"/>
+          <w:sz w:val="24"/>
+          <w:szCs w:val="24"/>
+          <w:lang w:val="tr-TR"/>
+        </w:rPr>
+        <w:t xml:space="preserve">+ </w:t>
+      </w:r>
+      <w:r>
+        <w:rPr>
+          <w:rFonts w:ascii="Times New Roman" w:hAnsi="Times New Roman" w:cs="Times New Roman"/>
+          <w:sz w:val="24"/>
+          <w:szCs w:val="24"/>
+        </w:rPr>
+        <w:t>Cabbage</w:t>
+      </w:r>
+      <w:r>
+        <w:rPr>
+          <w:rFonts w:ascii="Times New Roman" w:hAnsi="Times New Roman" w:cs="Times New Roman"/>
+          <w:sz w:val="24"/>
+          <w:szCs w:val="24"/>
+          <w:lang w:val="tr-TR"/>
+        </w:rPr>
+        <w:t xml:space="preserve"> / Lahana</w:t>
+      </w:r>
+    </w:p>
+    <w:p>
+      <w:pPr>
+        <w:rPr>
+          <w:rFonts w:ascii="Times New Roman" w:hAnsi="Times New Roman" w:cs="Times New Roman"/>
+          <w:sz w:val="24"/>
+          <w:szCs w:val="24"/>
+          <w:lang w:val="tr-TR"/>
+        </w:rPr>
+      </w:pPr>
+      <w:r>
+        <w:rPr>
+          <w:rFonts w:ascii="Times New Roman" w:hAnsi="Times New Roman" w:cs="Times New Roman"/>
+          <w:sz w:val="24"/>
+          <w:szCs w:val="24"/>
+          <w:lang w:val="tr-TR"/>
+        </w:rPr>
+        <w:t xml:space="preserve">+ </w:t>
+      </w:r>
+      <w:r>
+        <w:rPr>
+          <w:rFonts w:ascii="Times New Roman" w:hAnsi="Times New Roman" w:cs="Times New Roman"/>
+          <w:sz w:val="24"/>
+          <w:szCs w:val="24"/>
+        </w:rPr>
+        <w:t>Parsley</w:t>
+      </w:r>
+      <w:r>
+        <w:rPr>
+          <w:rFonts w:ascii="Times New Roman" w:hAnsi="Times New Roman" w:cs="Times New Roman"/>
+          <w:sz w:val="24"/>
+          <w:szCs w:val="24"/>
+          <w:lang w:val="tr-TR"/>
+        </w:rPr>
+        <w:t xml:space="preserve"> / Maydanoz</w:t>
+      </w:r>
+    </w:p>
+    <w:p>
+      <w:pPr>
+        <w:rPr>
+          <w:rFonts w:ascii="Times New Roman" w:hAnsi="Times New Roman" w:cs="Times New Roman"/>
+          <w:sz w:val="24"/>
+          <w:szCs w:val="24"/>
+          <w:lang w:val="tr-TR"/>
+        </w:rPr>
+      </w:pPr>
+      <w:r>
+        <w:rPr>
+          <w:rFonts w:ascii="Times New Roman" w:hAnsi="Times New Roman" w:cs="Times New Roman"/>
+          <w:sz w:val="24"/>
+          <w:szCs w:val="24"/>
+          <w:lang w:val="tr-TR"/>
+        </w:rPr>
+        <w:t xml:space="preserve">+ </w:t>
+      </w:r>
+      <w:r>
+        <w:rPr>
+          <w:rFonts w:ascii="Times New Roman" w:hAnsi="Times New Roman" w:cs="Times New Roman"/>
+          <w:sz w:val="24"/>
+          <w:szCs w:val="24"/>
+        </w:rPr>
+        <w:t>Mushrooms</w:t>
+      </w:r>
+      <w:r>
+        <w:rPr>
+          <w:rFonts w:ascii="Times New Roman" w:hAnsi="Times New Roman" w:cs="Times New Roman"/>
+          <w:sz w:val="24"/>
+          <w:szCs w:val="24"/>
+          <w:lang w:val="tr-TR"/>
+        </w:rPr>
+        <w:t xml:space="preserve"> / Mantarlar</w:t>
+      </w:r>
+    </w:p>
+    <w:p>
+      <w:pPr>
+        <w:rPr>
+          <w:rFonts w:ascii="Times New Roman" w:hAnsi="Times New Roman" w:cs="Times New Roman"/>
+          <w:sz w:val="24"/>
+          <w:szCs w:val="24"/>
+          <w:lang w:val="tr-TR"/>
+        </w:rPr>
+      </w:pPr>
+    </w:p>
+    <w:p>
+      <w:pPr>
+        <w:rPr>
+          <w:rFonts w:ascii="Times New Roman" w:hAnsi="Times New Roman" w:cs="Times New Roman"/>
+          <w:sz w:val="24"/>
+          <w:szCs w:val="24"/>
+          <w:lang w:val="tr-TR"/>
+        </w:rPr>
+      </w:pPr>
+      <w:bookmarkStart w:id="0" w:name="_GoBack"/>
+      <w:bookmarkEnd w:id="0"/>
+    </w:p>
+    <w:p>
+      <w:pPr>
+        <w:rPr>
+          <w:rFonts w:ascii="Times New Roman" w:hAnsi="Times New Roman" w:cs="Times New Roman"/>
+          <w:sz w:val="24"/>
+          <w:szCs w:val="24"/>
+          <w:lang w:val="tr-TR"/>
+        </w:rPr>
+      </w:pPr>
+      <w:r>
+        <w:rPr>
+          <w:rFonts w:ascii="Times New Roman" w:hAnsi="Times New Roman" w:cs="Times New Roman"/>
+          <w:sz w:val="24"/>
+          <w:szCs w:val="24"/>
+          <w:lang w:val="tr-TR"/>
+        </w:rPr>
+        <w:lastRenderedPageBreak/>
+        <w:t xml:space="preserve">+ </w:t>
+      </w:r>
+      <w:r>
+        <w:rPr>
+          <w:rFonts w:ascii="Times New Roman" w:hAnsi="Times New Roman" w:cs="Times New Roman"/>
+          <w:sz w:val="24"/>
+          <w:szCs w:val="24"/>
+        </w:rPr>
+        <w:t>Salmon</w:t>
+      </w:r>
+      <w:r>
+        <w:rPr>
+          <w:rFonts w:ascii="Times New Roman" w:hAnsi="Times New Roman" w:cs="Times New Roman"/>
+          <w:sz w:val="24"/>
+          <w:szCs w:val="24"/>
+          <w:lang w:val="tr-TR"/>
+        </w:rPr>
+        <w:t xml:space="preserve"> / Somon</w:t>
+      </w:r>
+    </w:p>
+    <w:p>
+      <w:pPr>
+        <w:rPr>
+          <w:rFonts w:ascii="Times New Roman" w:hAnsi="Times New Roman" w:cs="Times New Roman"/>
+          <w:sz w:val="24"/>
+          <w:szCs w:val="24"/>
+          <w:lang w:val="tr-TR"/>
+        </w:rPr>
+      </w:pPr>
+      <w:r>
+        <w:rPr>
+          <w:rFonts w:ascii="Times New Roman" w:hAnsi="Times New Roman" w:cs="Times New Roman"/>
+          <w:sz w:val="24"/>
+          <w:szCs w:val="24"/>
+          <w:lang w:val="tr-TR"/>
+        </w:rPr>
+        <w:t xml:space="preserve">+ </w:t>
+      </w:r>
+      <w:r>
+        <w:rPr>
+          <w:rFonts w:ascii="Times New Roman" w:hAnsi="Times New Roman" w:cs="Times New Roman"/>
+          <w:sz w:val="24"/>
+          <w:szCs w:val="24"/>
+        </w:rPr>
+        <w:t>Seabass</w:t>
+      </w:r>
+      <w:r>
+        <w:rPr>
+          <w:rFonts w:ascii="Times New Roman" w:hAnsi="Times New Roman" w:cs="Times New Roman"/>
+          <w:sz w:val="24"/>
+          <w:szCs w:val="24"/>
+          <w:lang w:val="tr-TR"/>
+        </w:rPr>
+        <w:t xml:space="preserve"> / Levrek</w:t>
+      </w:r>
+    </w:p>
+    <w:p>
+      <w:pPr>
+        <w:rPr>
+          <w:rFonts w:ascii="Times New Roman" w:hAnsi="Times New Roman" w:cs="Times New Roman"/>
+          <w:sz w:val="24"/>
+          <w:szCs w:val="24"/>
+          <w:lang w:val="tr-TR"/>
+        </w:rPr>
+      </w:pPr>
+      <w:r>
+        <w:rPr>
+          <w:rFonts w:ascii="Times New Roman" w:hAnsi="Times New Roman" w:cs="Times New Roman"/>
+          <w:sz w:val="24"/>
+          <w:szCs w:val="24"/>
+          <w:lang w:val="tr-TR"/>
+        </w:rPr>
+        <w:t xml:space="preserve">+ </w:t>
+      </w:r>
+      <w:r>
+        <w:rPr>
+          <w:rFonts w:ascii="Times New Roman" w:hAnsi="Times New Roman" w:cs="Times New Roman"/>
+          <w:sz w:val="24"/>
+          <w:szCs w:val="24"/>
+        </w:rPr>
+        <w:t>Whiting</w:t>
+      </w:r>
+      <w:r>
+        <w:rPr>
+          <w:rFonts w:ascii="Times New Roman" w:hAnsi="Times New Roman" w:cs="Times New Roman"/>
+          <w:sz w:val="24"/>
+          <w:szCs w:val="24"/>
+          <w:lang w:val="tr-TR"/>
+        </w:rPr>
+        <w:t xml:space="preserve"> / Mezgit</w:t>
+      </w:r>
+    </w:p>
+    <w:p>
+      <w:pPr>
+        <w:rPr>
+          <w:rFonts w:ascii="Times New Roman" w:hAnsi="Times New Roman" w:cs="Times New Roman"/>
+          <w:sz w:val="24"/>
+          <w:szCs w:val="24"/>
+          <w:lang w:val="tr-TR"/>
+        </w:rPr>
+      </w:pPr>
+      <w:r>
+        <w:rPr>
+          <w:rFonts w:ascii="Times New Roman" w:hAnsi="Times New Roman" w:cs="Times New Roman"/>
+          <w:sz w:val="24"/>
+          <w:szCs w:val="24"/>
+          <w:lang w:val="tr-TR"/>
+        </w:rPr>
+        <w:t xml:space="preserve">+ Trout / </w:t>
+      </w:r>
+      <w:r>
+        <w:rPr>
+          <w:rFonts w:ascii="Times New Roman" w:hAnsi="Times New Roman" w:cs="Times New Roman"/>
+          <w:sz w:val="24"/>
+          <w:szCs w:val="24"/>
+          <w:lang w:val="tr-TR"/>
+        </w:rPr>
+        <w:t>Alabalık</w:t>
+      </w:r>
+    </w:p>
+    <w:p>
+      <w:pPr>
+        <w:rPr>
+          <w:rFonts w:ascii="Times New Roman" w:hAnsi="Times New Roman" w:cs="Times New Roman"/>
+          <w:b/>
+          <w:bCs/>
+          <w:sz w:val="32"/>
+          <w:szCs w:val="32"/>
+        </w:rPr>
+      </w:pPr>
+    </w:p>
+    <w:p>
+      <w:pPr>
+        <w:rPr>
+          <w:rFonts w:ascii="Times New Roman" w:hAnsi="Times New Roman" w:cs="Times New Roman"/>
+          <w:b/>
+          <w:bCs/>
+          <w:sz w:val="32"/>
+          <w:szCs w:val="32"/>
+        </w:rPr>
+      </w:pPr>
+      <w:r>
+        <w:rPr>
+          <w:rFonts w:ascii="Times New Roman" w:hAnsi="Times New Roman" w:cs="Times New Roman"/>
+          <w:b/>
+          <w:bCs/>
+          <w:sz w:val="32"/>
+          <w:szCs w:val="32"/>
+        </w:rPr>
+        <w:t>Recipe / Tarif</w:t>
+      </w:r>
+    </w:p>
+    <w:p>
+      <w:pPr>
+        <w:rPr>
+          <w:rFonts w:ascii="Times New Roman" w:hAnsi="Times New Roman" w:cs="Times New Roman"/>
+          <w:b/>
+          <w:bCs/>
+          <w:sz w:val="32"/>
+          <w:szCs w:val="32"/>
+        </w:rPr>
+      </w:pPr>
+    </w:p>
+    <w:p>
+      <w:pPr>
+        <w:ind w:firstLine="360"/>
+        <w:rPr>
+          <w:rFonts w:ascii="Times New Roman" w:hAnsi="Times New Roman" w:cs="Times New Roman"/>
+          <w:b/>
+          <w:bCs/>
+          <w:sz w:val="24"/>
+          <w:szCs w:val="24"/>
+        </w:rPr>
+      </w:pPr>
+      <w:r>
+        <w:rPr>
+          <w:rFonts w:ascii="Times New Roman" w:hAnsi="Times New Roman" w:cs="Times New Roman"/>
+          <w:b/>
+          <w:bCs/>
+          <w:sz w:val="24"/>
+          <w:szCs w:val="24"/>
+        </w:rPr>
+        <w:t xml:space="preserve">Tum </w:t>
+      </w:r>
       <w:proofErr w:type="spellStart"/>
       <w:r>
         <w:rPr>
           <w:rFonts w:ascii="Times New Roman" w:hAnsi="Times New Roman" w:cs="Times New Roman"/>
-          <w:sz w:val="24"/>
-          <w:szCs w:val="24"/>
-        </w:rPr>
-        <w:t>Yumurta</w:t>
+          <w:b/>
+          <w:bCs/>
+          <w:sz w:val="24"/>
+          <w:szCs w:val="24"/>
+        </w:rPr>
+        <w:t>Etler</w:t>
       </w:r>
       <w:proofErr w:type="spellEnd"/>
       <w:r>
         <w:rPr>
           <w:rFonts w:ascii="Times New Roman" w:hAnsi="Times New Roman" w:cs="Times New Roman"/>
-          <w:sz w:val="24"/>
-          <w:szCs w:val="24"/>
-        </w:rPr>
-        <w:t xml:space="preserve"> /Egg</w:t>
+          <w:b/>
+          <w:bCs/>
+          <w:sz w:val="24"/>
+          <w:szCs w:val="24"/>
+        </w:rPr>
+        <w:t>/</w:t>
+      </w:r>
+      <w:proofErr w:type="spellStart"/>
+      <w:r>
+        <w:rPr>
+          <w:rFonts w:ascii="Times New Roman" w:hAnsi="Times New Roman" w:cs="Times New Roman"/>
+          <w:b/>
+          <w:bCs/>
+          <w:sz w:val="24"/>
+          <w:szCs w:val="24"/>
+        </w:rPr>
+        <w:t>Balik</w:t>
+      </w:r>
+      <w:proofErr w:type="spellEnd"/>
+      <w:r>
+        <w:rPr>
+          <w:rFonts w:ascii="Times New Roman" w:hAnsi="Times New Roman" w:cs="Times New Roman"/>
+          <w:b/>
+          <w:bCs/>
+          <w:sz w:val="24"/>
+          <w:szCs w:val="24"/>
+        </w:rPr>
+        <w:t xml:space="preserve"> </w:t>
+      </w:r>
+      <w:r>
+        <w:rPr>
+          <w:rFonts w:ascii="Times New Roman" w:hAnsi="Times New Roman" w:cs="Times New Roman"/>
+          <w:b/>
+          <w:bCs/>
+          <w:sz w:val="24"/>
+          <w:szCs w:val="24"/>
+        </w:rPr>
+        <w:t xml:space="preserve">Stew / </w:t>
+      </w:r>
+      <w:proofErr w:type="spellStart"/>
+      <w:r>
+        <w:rPr>
+          <w:rFonts w:ascii="Times New Roman" w:hAnsi="Times New Roman" w:cs="Times New Roman"/>
+          <w:b/>
+          <w:bCs/>
+          <w:sz w:val="24"/>
+          <w:szCs w:val="24"/>
+        </w:rPr>
+        <w:t>Güveç</w:t>
+      </w:r>
+      <w:proofErr w:type="spellEnd"/>
+      <w:r>
+        <w:rPr>
+          <w:rFonts w:ascii="Times New Roman" w:hAnsi="Times New Roman" w:cs="Times New Roman"/>
+          <w:b/>
+          <w:bCs/>
+          <w:sz w:val="24"/>
+          <w:szCs w:val="24"/>
+        </w:rPr>
+        <w:t xml:space="preserve"> </w:t>
       </w:r>
     </w:p>
     <w:p>
@@ -526,6 +1302,22 @@
           <w:szCs w:val="24"/>
         </w:rPr>
       </w:pPr>
+      <w:r>
+        <w:rPr>
+          <w:rFonts w:ascii="Times New Roman" w:hAnsi="Times New Roman" w:cs="Times New Roman"/>
+          <w:sz w:val="24"/>
+          <w:szCs w:val="24"/>
+        </w:rPr>
+        <w:t xml:space="preserve">2 </w:t>
+      </w:r>
+      <w:r>
+        <w:rPr>
+          <w:rFonts w:ascii="Times New Roman" w:hAnsi="Times New Roman" w:cs="Times New Roman"/>
+          <w:sz w:val="24"/>
+          <w:szCs w:val="24"/>
+        </w:rPr>
+        <w:t>Et/</w:t>
+      </w:r>
       <w:proofErr w:type="spellStart"/>
       <w:r>
         <w:rPr>
@@ -533,7 +1325,7 @@
           <w:sz w:val="24"/>
           <w:szCs w:val="24"/>
         </w:rPr>
-        <w:t>Prinç</w:t>
+        <w:t>Balik</w:t>
       </w:r>
       <w:proofErr w:type="spellEnd"/>
       <w:r>
@@ -542,18 +1334,18 @@
           <w:sz w:val="24"/>
           <w:szCs w:val="24"/>
         </w:rPr>
-        <w:t xml:space="preserve"> / Rice</w:t>
-      </w:r>
-    </w:p>
-    <w:p>
-      <w:pPr>
-        <w:pStyle w:val="ListParagraph"/>
-        <w:rPr>
-          <w:rFonts w:ascii="Times New Roman" w:hAnsi="Times New Roman" w:cs="Times New Roman"/>
-          <w:sz w:val="24"/>
-          <w:szCs w:val="24"/>
-        </w:rPr>
-      </w:pPr>
+        <w:t xml:space="preserve"> </w:t>
+      </w:r>
+      <w:proofErr w:type="spellStart"/>
+      <w:r>
+        <w:rPr>
+          <w:rFonts w:ascii="Times New Roman" w:hAnsi="Times New Roman" w:cs="Times New Roman"/>
+          <w:sz w:val="24"/>
+          <w:szCs w:val="24"/>
+        </w:rPr>
+        <w:t>Turu</w:t>
+      </w:r>
+      <w:proofErr w:type="spellEnd"/>
     </w:p>
     <w:p>
       <w:pPr>
@@ -568,23 +1360,21 @@
           <w:szCs w:val="24"/>
         </w:rPr>
       </w:pPr>
-      <w:proofErr w:type="spellStart"/>
-      <w:r>
-        <w:rPr>
-          <w:rFonts w:ascii="Times New Roman" w:hAnsi="Times New Roman" w:cs="Times New Roman"/>
-          <w:sz w:val="24"/>
-          <w:szCs w:val="24"/>
-        </w:rPr>
-        <w:t>Patates</w:t>
-      </w:r>
-      <w:proofErr w:type="spellEnd"/>
-      <w:r>
-        <w:rPr>
-          <w:rFonts w:ascii="Times New Roman" w:hAnsi="Times New Roman" w:cs="Times New Roman"/>
-          <w:sz w:val="24"/>
-          <w:szCs w:val="24"/>
-        </w:rPr>
-        <w:t xml:space="preserve"> / Potato</w:t>
+      <w:r>
+        <w:rPr>
+          <w:rFonts w:ascii="Times New Roman" w:hAnsi="Times New Roman" w:cs="Times New Roman"/>
+          <w:sz w:val="24"/>
+          <w:szCs w:val="24"/>
+        </w:rPr>
+        <w:t xml:space="preserve">1 </w:t>
+      </w:r>
+      <w:r>
+        <w:rPr>
+          <w:rFonts w:ascii="Times New Roman" w:hAnsi="Times New Roman" w:cs="Times New Roman"/>
+          <w:sz w:val="24"/>
+          <w:szCs w:val="24"/>
+        </w:rPr>
+        <w:t>Onion</w:t>
       </w:r>
     </w:p>
     <w:p>
@@ -600,594 +1390,6 @@
           <w:szCs w:val="24"/>
         </w:rPr>
       </w:pPr>
-      <w:proofErr w:type="spellStart"/>
-      <w:r>
-        <w:rPr>
-          <w:rFonts w:ascii="Times New Roman" w:hAnsi="Times New Roman" w:cs="Times New Roman"/>
-          <w:sz w:val="24"/>
-          <w:szCs w:val="24"/>
-        </w:rPr>
-        <w:t>Domates</w:t>
-      </w:r>
-      <w:proofErr w:type="spellEnd"/>
-      <w:r>
-        <w:rPr>
-          <w:rFonts w:ascii="Times New Roman" w:hAnsi="Times New Roman" w:cs="Times New Roman"/>
-          <w:sz w:val="24"/>
-          <w:szCs w:val="24"/>
-        </w:rPr>
-        <w:t xml:space="preserve"> / Tomato</w:t>
-      </w:r>
-    </w:p>
-    <w:p>
-      <w:pPr>
-        <w:pStyle w:val="ListParagraph"/>
-        <w:numPr>
-          <w:ilvl w:val="0"/>
-          <w:numId w:val="2"/>
-        </w:numPr>
-        <w:rPr>
-          <w:rFonts w:ascii="Times New Roman" w:hAnsi="Times New Roman" w:cs="Times New Roman"/>
-          <w:sz w:val="24"/>
-          <w:szCs w:val="24"/>
-        </w:rPr>
-      </w:pPr>
-      <w:proofErr w:type="spellStart"/>
-      <w:r>
-        <w:rPr>
-          <w:rFonts w:ascii="Times New Roman" w:hAnsi="Times New Roman" w:cs="Times New Roman"/>
-          <w:sz w:val="24"/>
-          <w:szCs w:val="24"/>
-        </w:rPr>
-        <w:t>Biber</w:t>
-      </w:r>
-      <w:proofErr w:type="spellEnd"/>
-      <w:r>
-        <w:rPr>
-          <w:rFonts w:ascii="Times New Roman" w:hAnsi="Times New Roman" w:cs="Times New Roman"/>
-          <w:sz w:val="24"/>
-          <w:szCs w:val="24"/>
-        </w:rPr>
-        <w:t xml:space="preserve"> / </w:t>
-      </w:r>
-      <w:r>
-        <w:rPr>
-          <w:rFonts w:ascii="Times New Roman" w:hAnsi="Times New Roman" w:cs="Times New Roman"/>
-          <w:sz w:val="24"/>
-          <w:szCs w:val="24"/>
-        </w:rPr>
-        <w:t>Pepper</w:t>
-      </w:r>
-    </w:p>
-    <w:p>
-      <w:pPr>
-        <w:pStyle w:val="ListParagraph"/>
-        <w:numPr>
-          <w:ilvl w:val="0"/>
-          <w:numId w:val="2"/>
-        </w:numPr>
-        <w:rPr>
-          <w:rFonts w:ascii="Times New Roman" w:hAnsi="Times New Roman" w:cs="Times New Roman"/>
-          <w:sz w:val="24"/>
-          <w:szCs w:val="24"/>
-        </w:rPr>
-      </w:pPr>
-      <w:proofErr w:type="spellStart"/>
-      <w:r>
-        <w:rPr>
-          <w:rFonts w:ascii="Times New Roman" w:hAnsi="Times New Roman" w:cs="Times New Roman"/>
-          <w:sz w:val="24"/>
-          <w:szCs w:val="24"/>
-        </w:rPr>
-        <w:t>Soğan</w:t>
-      </w:r>
-      <w:proofErr w:type="spellEnd"/>
-      <w:r>
-        <w:rPr>
-          <w:rFonts w:ascii="Times New Roman" w:hAnsi="Times New Roman" w:cs="Times New Roman"/>
-          <w:sz w:val="24"/>
-          <w:szCs w:val="24"/>
-        </w:rPr>
-        <w:t xml:space="preserve"> / </w:t>
-      </w:r>
-      <w:r>
-        <w:rPr>
-          <w:rFonts w:ascii="Times New Roman" w:hAnsi="Times New Roman" w:cs="Times New Roman"/>
-          <w:sz w:val="24"/>
-          <w:szCs w:val="24"/>
-        </w:rPr>
-        <w:t>Onion</w:t>
-      </w:r>
-    </w:p>
-    <w:p>
-      <w:pPr>
-        <w:pStyle w:val="ListParagraph"/>
-        <w:numPr>
-          <w:ilvl w:val="0"/>
-          <w:numId w:val="2"/>
-        </w:numPr>
-        <w:rPr>
-          <w:rFonts w:ascii="Times New Roman" w:hAnsi="Times New Roman" w:cs="Times New Roman"/>
-          <w:sz w:val="24"/>
-          <w:szCs w:val="24"/>
-        </w:rPr>
-      </w:pPr>
-      <w:proofErr w:type="spellStart"/>
-      <w:r>
-        <w:rPr>
-          <w:rFonts w:ascii="Times New Roman" w:hAnsi="Times New Roman" w:cs="Times New Roman"/>
-          <w:sz w:val="24"/>
-          <w:szCs w:val="24"/>
-        </w:rPr>
-        <w:t>Lahana</w:t>
-      </w:r>
-      <w:proofErr w:type="spellEnd"/>
-      <w:r>
-        <w:rPr>
-          <w:rFonts w:ascii="Times New Roman" w:hAnsi="Times New Roman" w:cs="Times New Roman"/>
-          <w:sz w:val="24"/>
-          <w:szCs w:val="24"/>
-        </w:rPr>
-        <w:t xml:space="preserve"> / Cabbage</w:t>
-      </w:r>
-    </w:p>
-    <w:p>
-      <w:pPr>
-        <w:pStyle w:val="ListParagraph"/>
-        <w:numPr>
-          <w:ilvl w:val="0"/>
-          <w:numId w:val="2"/>
-        </w:numPr>
-        <w:rPr>
-          <w:rFonts w:ascii="Times New Roman" w:hAnsi="Times New Roman" w:cs="Times New Roman"/>
-          <w:sz w:val="24"/>
-          <w:szCs w:val="24"/>
-        </w:rPr>
-      </w:pPr>
-      <w:r>
-        <w:rPr>
-          <w:rFonts w:ascii="Times New Roman" w:hAnsi="Times New Roman" w:cs="Times New Roman"/>
-          <w:sz w:val="24"/>
-          <w:szCs w:val="24"/>
-        </w:rPr>
-        <w:t>M</w:t>
-      </w:r>
-      <w:r>
-        <w:rPr>
-          <w:rFonts w:ascii="Times New Roman" w:hAnsi="Times New Roman" w:cs="Times New Roman"/>
-          <w:sz w:val="24"/>
-          <w:szCs w:val="24"/>
-        </w:rPr>
-        <w:t>antar / Mushroom</w:t>
-      </w:r>
-    </w:p>
-    <w:p>
-      <w:pPr>
-        <w:pStyle w:val="ListParagraph"/>
-        <w:rPr>
-          <w:rFonts w:ascii="Times New Roman" w:hAnsi="Times New Roman" w:cs="Times New Roman"/>
-          <w:sz w:val="24"/>
-          <w:szCs w:val="24"/>
-        </w:rPr>
-      </w:pPr>
-    </w:p>
-    <w:p>
-      <w:pPr>
-        <w:pStyle w:val="ListParagraph"/>
-        <w:numPr>
-          <w:ilvl w:val="0"/>
-          <w:numId w:val="2"/>
-        </w:numPr>
-        <w:rPr>
-          <w:rFonts w:ascii="Times New Roman" w:hAnsi="Times New Roman" w:cs="Times New Roman"/>
-          <w:sz w:val="24"/>
-          <w:szCs w:val="24"/>
-        </w:rPr>
-      </w:pPr>
-      <w:proofErr w:type="spellStart"/>
-      <w:r>
-        <w:rPr>
-          <w:rFonts w:ascii="Times New Roman" w:hAnsi="Times New Roman" w:cs="Times New Roman"/>
-          <w:sz w:val="24"/>
-          <w:szCs w:val="24"/>
-        </w:rPr>
-        <w:t>Karabiber</w:t>
-      </w:r>
-      <w:proofErr w:type="spellEnd"/>
-      <w:r>
-        <w:rPr>
-          <w:rFonts w:ascii="Times New Roman" w:hAnsi="Times New Roman" w:cs="Times New Roman"/>
-          <w:sz w:val="24"/>
-          <w:szCs w:val="24"/>
-        </w:rPr>
-        <w:t xml:space="preserve"> / Black Pepper</w:t>
-      </w:r>
-    </w:p>
-    <w:p>
-      <w:pPr>
-        <w:pStyle w:val="ListParagraph"/>
-        <w:numPr>
-          <w:ilvl w:val="0"/>
-          <w:numId w:val="2"/>
-        </w:numPr>
-        <w:rPr>
-          <w:rFonts w:ascii="Times New Roman" w:hAnsi="Times New Roman" w:cs="Times New Roman"/>
-          <w:sz w:val="24"/>
-          <w:szCs w:val="24"/>
-        </w:rPr>
-      </w:pPr>
-      <w:proofErr w:type="spellStart"/>
-      <w:r>
-        <w:rPr>
-          <w:rFonts w:ascii="Times New Roman" w:hAnsi="Times New Roman" w:cs="Times New Roman"/>
-          <w:sz w:val="24"/>
-          <w:szCs w:val="24"/>
-        </w:rPr>
-        <w:t>Tarçın</w:t>
-      </w:r>
-      <w:proofErr w:type="spellEnd"/>
-      <w:r>
-        <w:rPr>
-          <w:rFonts w:ascii="Times New Roman" w:hAnsi="Times New Roman" w:cs="Times New Roman"/>
-          <w:sz w:val="24"/>
-          <w:szCs w:val="24"/>
-        </w:rPr>
-        <w:t xml:space="preserve"> / Cinnamon</w:t>
-      </w:r>
-    </w:p>
-    <w:p>
-      <w:pPr>
-        <w:pStyle w:val="ListParagraph"/>
-        <w:numPr>
-          <w:ilvl w:val="0"/>
-          <w:numId w:val="2"/>
-        </w:numPr>
-        <w:rPr>
-          <w:rFonts w:ascii="Times New Roman" w:hAnsi="Times New Roman" w:cs="Times New Roman"/>
-          <w:sz w:val="24"/>
-          <w:szCs w:val="24"/>
-        </w:rPr>
-      </w:pPr>
-      <w:proofErr w:type="spellStart"/>
-      <w:r>
-        <w:rPr>
-          <w:rFonts w:ascii="Times New Roman" w:hAnsi="Times New Roman" w:cs="Times New Roman"/>
-          <w:sz w:val="24"/>
-          <w:szCs w:val="24"/>
-        </w:rPr>
-        <w:t>Kimyon</w:t>
-      </w:r>
-      <w:proofErr w:type="spellEnd"/>
-      <w:r>
-        <w:rPr>
-          <w:rFonts w:ascii="Times New Roman" w:hAnsi="Times New Roman" w:cs="Times New Roman"/>
-          <w:sz w:val="24"/>
-          <w:szCs w:val="24"/>
-        </w:rPr>
-        <w:t xml:space="preserve"> / Cumin</w:t>
-      </w:r>
-    </w:p>
-    <w:p>
-      <w:pPr>
-        <w:pStyle w:val="ListParagraph"/>
-        <w:numPr>
-          <w:ilvl w:val="0"/>
-          <w:numId w:val="2"/>
-        </w:numPr>
-        <w:rPr>
-          <w:rFonts w:ascii="Times New Roman" w:hAnsi="Times New Roman" w:cs="Times New Roman"/>
-          <w:sz w:val="24"/>
-          <w:szCs w:val="24"/>
-        </w:rPr>
-      </w:pPr>
-      <w:proofErr w:type="spellStart"/>
-      <w:r>
-        <w:rPr>
-          <w:rFonts w:ascii="Times New Roman" w:hAnsi="Times New Roman" w:cs="Times New Roman"/>
-          <w:sz w:val="24"/>
-          <w:szCs w:val="24"/>
-        </w:rPr>
-        <w:t>Maydonoz</w:t>
-      </w:r>
-      <w:proofErr w:type="spellEnd"/>
-      <w:r>
-        <w:rPr>
-          <w:rFonts w:ascii="Times New Roman" w:hAnsi="Times New Roman" w:cs="Times New Roman"/>
-          <w:sz w:val="24"/>
-          <w:szCs w:val="24"/>
-        </w:rPr>
-        <w:t xml:space="preserve"> / Parsley</w:t>
-      </w:r>
-    </w:p>
-    <w:p>
-      <w:pPr>
-        <w:ind w:left="360"/>
-        <w:rPr>
-          <w:rFonts w:ascii="Times New Roman" w:hAnsi="Times New Roman" w:cs="Times New Roman"/>
-          <w:sz w:val="24"/>
-          <w:szCs w:val="24"/>
-        </w:rPr>
-      </w:pPr>
-    </w:p>
-    <w:p>
-      <w:pPr>
-        <w:rPr>
-          <w:rFonts w:ascii="Times New Roman" w:hAnsi="Times New Roman" w:cs="Times New Roman"/>
-          <w:b/>
-          <w:bCs/>
-          <w:sz w:val="32"/>
-          <w:szCs w:val="32"/>
-        </w:rPr>
-      </w:pPr>
-    </w:p>
-    <w:p>
-      <w:pPr>
-        <w:rPr>
-          <w:rFonts w:ascii="Times New Roman" w:hAnsi="Times New Roman" w:cs="Times New Roman"/>
-          <w:b/>
-          <w:bCs/>
-          <w:sz w:val="32"/>
-          <w:szCs w:val="32"/>
-        </w:rPr>
-      </w:pPr>
-    </w:p>
-    <w:p>
-      <w:pPr>
-        <w:rPr>
-          <w:rFonts w:ascii="Times New Roman" w:hAnsi="Times New Roman" w:cs="Times New Roman"/>
-          <w:b/>
-          <w:bCs/>
-          <w:sz w:val="32"/>
-          <w:szCs w:val="32"/>
-        </w:rPr>
-      </w:pPr>
-    </w:p>
-    <w:p>
-      <w:pPr>
-        <w:rPr>
-          <w:rFonts w:ascii="Times New Roman" w:hAnsi="Times New Roman" w:cs="Times New Roman"/>
-          <w:b/>
-          <w:bCs/>
-          <w:sz w:val="32"/>
-          <w:szCs w:val="32"/>
-        </w:rPr>
-      </w:pPr>
-    </w:p>
-    <w:p>
-      <w:pPr>
-        <w:rPr>
-          <w:rFonts w:ascii="Times New Roman" w:hAnsi="Times New Roman" w:cs="Times New Roman"/>
-          <w:b/>
-          <w:bCs/>
-          <w:sz w:val="32"/>
-          <w:szCs w:val="32"/>
-        </w:rPr>
-      </w:pPr>
-    </w:p>
-    <w:p>
-      <w:pPr>
-        <w:rPr>
-          <w:rFonts w:ascii="Times New Roman" w:hAnsi="Times New Roman" w:cs="Times New Roman"/>
-          <w:b/>
-          <w:bCs/>
-          <w:sz w:val="32"/>
-          <w:szCs w:val="32"/>
-        </w:rPr>
-      </w:pPr>
-    </w:p>
-    <w:p>
-      <w:pPr>
-        <w:rPr>
-          <w:rFonts w:ascii="Times New Roman" w:hAnsi="Times New Roman" w:cs="Times New Roman"/>
-          <w:b/>
-          <w:bCs/>
-          <w:sz w:val="32"/>
-          <w:szCs w:val="32"/>
-        </w:rPr>
-      </w:pPr>
-    </w:p>
-    <w:p>
-      <w:pPr>
-        <w:rPr>
-          <w:rFonts w:ascii="Times New Roman" w:hAnsi="Times New Roman" w:cs="Times New Roman"/>
-          <w:b/>
-          <w:bCs/>
-          <w:sz w:val="32"/>
-          <w:szCs w:val="32"/>
-        </w:rPr>
-      </w:pPr>
-      <w:r>
-        <w:rPr>
-          <w:rFonts w:ascii="Times New Roman" w:hAnsi="Times New Roman" w:cs="Times New Roman"/>
-          <w:b/>
-          <w:bCs/>
-          <w:sz w:val="32"/>
-          <w:szCs w:val="32"/>
-        </w:rPr>
-        <w:lastRenderedPageBreak/>
-        <w:t>Recipe / Tarif</w:t>
-      </w:r>
-    </w:p>
-    <w:p>
-      <w:pPr>
-        <w:rPr>
-          <w:rFonts w:ascii="Times New Roman" w:hAnsi="Times New Roman" w:cs="Times New Roman"/>
-          <w:b/>
-          <w:bCs/>
-          <w:sz w:val="32"/>
-          <w:szCs w:val="32"/>
-        </w:rPr>
-      </w:pPr>
-    </w:p>
-    <w:p>
-      <w:pPr>
-        <w:ind w:firstLine="360"/>
-        <w:rPr>
-          <w:rFonts w:ascii="Times New Roman" w:hAnsi="Times New Roman" w:cs="Times New Roman"/>
-          <w:b/>
-          <w:bCs/>
-          <w:sz w:val="24"/>
-          <w:szCs w:val="24"/>
-        </w:rPr>
-      </w:pPr>
-      <w:r>
-        <w:rPr>
-          <w:rFonts w:ascii="Times New Roman" w:hAnsi="Times New Roman" w:cs="Times New Roman"/>
-          <w:b/>
-          <w:bCs/>
-          <w:sz w:val="24"/>
-          <w:szCs w:val="24"/>
-        </w:rPr>
-        <w:t xml:space="preserve">Tum </w:t>
-      </w:r>
-      <w:proofErr w:type="spellStart"/>
-      <w:r>
-        <w:rPr>
-          <w:rFonts w:ascii="Times New Roman" w:hAnsi="Times New Roman" w:cs="Times New Roman"/>
-          <w:b/>
-          <w:bCs/>
-          <w:sz w:val="24"/>
-          <w:szCs w:val="24"/>
-        </w:rPr>
-        <w:t>Etler</w:t>
-      </w:r>
-      <w:proofErr w:type="spellEnd"/>
-      <w:r>
-        <w:rPr>
-          <w:rFonts w:ascii="Times New Roman" w:hAnsi="Times New Roman" w:cs="Times New Roman"/>
-          <w:b/>
-          <w:bCs/>
-          <w:sz w:val="24"/>
-          <w:szCs w:val="24"/>
-        </w:rPr>
-        <w:t>/</w:t>
-      </w:r>
-      <w:proofErr w:type="spellStart"/>
-      <w:r>
-        <w:rPr>
-          <w:rFonts w:ascii="Times New Roman" w:hAnsi="Times New Roman" w:cs="Times New Roman"/>
-          <w:b/>
-          <w:bCs/>
-          <w:sz w:val="24"/>
-          <w:szCs w:val="24"/>
-        </w:rPr>
-        <w:t>Balik</w:t>
-      </w:r>
-      <w:proofErr w:type="spellEnd"/>
-      <w:r>
-        <w:rPr>
-          <w:rFonts w:ascii="Times New Roman" w:hAnsi="Times New Roman" w:cs="Times New Roman"/>
-          <w:b/>
-          <w:bCs/>
-          <w:sz w:val="24"/>
-          <w:szCs w:val="24"/>
-        </w:rPr>
-        <w:t xml:space="preserve"> </w:t>
-      </w:r>
-      <w:r>
-        <w:rPr>
-          <w:rFonts w:ascii="Times New Roman" w:hAnsi="Times New Roman" w:cs="Times New Roman"/>
-          <w:b/>
-          <w:bCs/>
-          <w:sz w:val="24"/>
-          <w:szCs w:val="24"/>
-        </w:rPr>
-        <w:t xml:space="preserve">Stew / </w:t>
-      </w:r>
-      <w:proofErr w:type="spellStart"/>
-      <w:r>
-        <w:rPr>
-          <w:rFonts w:ascii="Times New Roman" w:hAnsi="Times New Roman" w:cs="Times New Roman"/>
-          <w:b/>
-          <w:bCs/>
-          <w:sz w:val="24"/>
-          <w:szCs w:val="24"/>
-        </w:rPr>
-        <w:t>Güveç</w:t>
-      </w:r>
-      <w:proofErr w:type="spellEnd"/>
-      <w:r>
-        <w:rPr>
-          <w:rFonts w:ascii="Times New Roman" w:hAnsi="Times New Roman" w:cs="Times New Roman"/>
-          <w:b/>
-          <w:bCs/>
-          <w:sz w:val="24"/>
-          <w:szCs w:val="24"/>
-        </w:rPr>
-        <w:t xml:space="preserve"> </w:t>
-      </w:r>
-    </w:p>
-    <w:p>
-      <w:pPr>
-        <w:pStyle w:val="ListParagraph"/>
-        <w:numPr>
-          <w:ilvl w:val="0"/>
-          <w:numId w:val="2"/>
-        </w:numPr>
-        <w:rPr>
-          <w:rFonts w:ascii="Times New Roman" w:hAnsi="Times New Roman" w:cs="Times New Roman"/>
-          <w:sz w:val="24"/>
-          <w:szCs w:val="24"/>
-        </w:rPr>
-      </w:pPr>
-      <w:r>
-        <w:rPr>
-          <w:rFonts w:ascii="Times New Roman" w:hAnsi="Times New Roman" w:cs="Times New Roman"/>
-          <w:sz w:val="24"/>
-          <w:szCs w:val="24"/>
-        </w:rPr>
-        <w:t xml:space="preserve">2 </w:t>
-      </w:r>
-      <w:r>
-        <w:rPr>
-          <w:rFonts w:ascii="Times New Roman" w:hAnsi="Times New Roman" w:cs="Times New Roman"/>
-          <w:sz w:val="24"/>
-          <w:szCs w:val="24"/>
-        </w:rPr>
-        <w:t>Et/</w:t>
-      </w:r>
-      <w:proofErr w:type="spellStart"/>
-      <w:r>
-        <w:rPr>
-          <w:rFonts w:ascii="Times New Roman" w:hAnsi="Times New Roman" w:cs="Times New Roman"/>
-          <w:sz w:val="24"/>
-          <w:szCs w:val="24"/>
-        </w:rPr>
-        <w:t>Balik</w:t>
-      </w:r>
-      <w:proofErr w:type="spellEnd"/>
-      <w:r>
-        <w:rPr>
-          <w:rFonts w:ascii="Times New Roman" w:hAnsi="Times New Roman" w:cs="Times New Roman"/>
-          <w:sz w:val="24"/>
-          <w:szCs w:val="24"/>
-        </w:rPr>
-        <w:t xml:space="preserve"> </w:t>
-      </w:r>
-      <w:proofErr w:type="spellStart"/>
-      <w:r>
-        <w:rPr>
-          <w:rFonts w:ascii="Times New Roman" w:hAnsi="Times New Roman" w:cs="Times New Roman"/>
-          <w:sz w:val="24"/>
-          <w:szCs w:val="24"/>
-        </w:rPr>
-        <w:t>Turu</w:t>
-      </w:r>
-      <w:proofErr w:type="spellEnd"/>
-    </w:p>
-    <w:p>
-      <w:pPr>
-        <w:pStyle w:val="ListParagraph"/>
-        <w:numPr>
-          <w:ilvl w:val="0"/>
-          <w:numId w:val="2"/>
-        </w:numPr>
-        <w:rPr>
-          <w:rFonts w:ascii="Times New Roman" w:hAnsi="Times New Roman" w:cs="Times New Roman"/>
-          <w:sz w:val="24"/>
-          <w:szCs w:val="24"/>
-        </w:rPr>
-      </w:pPr>
       <w:r>
         <w:rPr>
           <w:rFonts w:ascii="Times New Roman" w:hAnsi="Times New Roman" w:cs="Times New Roman"/>
@@ -1202,40 +1404,8 @@
           <w:sz w:val="24"/>
           <w:szCs w:val="24"/>
         </w:rPr>
-        <w:t>Onion</w:t>
-      </w:r>
-    </w:p>
-    <w:p>
-      <w:pPr>
-        <w:pStyle w:val="ListParagraph"/>
-        <w:numPr>
-          <w:ilvl w:val="0"/>
-          <w:numId w:val="2"/>
-        </w:numPr>
-        <w:rPr>
-          <w:rFonts w:ascii="Times New Roman" w:hAnsi="Times New Roman" w:cs="Times New Roman"/>
-          <w:sz w:val="24"/>
-          <w:szCs w:val="24"/>
-        </w:rPr>
-      </w:pPr>
-      <w:r>
-        <w:rPr>
-          <w:rFonts w:ascii="Times New Roman" w:hAnsi="Times New Roman" w:cs="Times New Roman"/>
-          <w:sz w:val="24"/>
-          <w:szCs w:val="24"/>
-        </w:rPr>
-        <w:t xml:space="preserve">1 </w:t>
-      </w:r>
-      <w:r>
-        <w:rPr>
-          <w:rFonts w:ascii="Times New Roman" w:hAnsi="Times New Roman" w:cs="Times New Roman"/>
-          <w:sz w:val="24"/>
-          <w:szCs w:val="24"/>
-        </w:rPr>
         <w:t>Potato</w:t>
       </w:r>
-      <w:bookmarkStart w:id="0" w:name="_GoBack"/>
-      <w:bookmarkEnd w:id="0"/>
     </w:p>
     <w:p>
       <w:pPr>
@@ -2117,7 +2287,7 @@
       </w:pPr>
     </w:pPrDefault>
   </w:docDefaults>
-  <w:latentStyles w:defLockedState="0" w:defUIPriority="99" w:defSemiHidden="0" w:defUnhideWhenUsed="0" w:defQFormat="0" w:count="377">
+  <w:latentStyles w:defLockedState="0" w:defUIPriority="99" w:defSemiHidden="0" w:defUnhideWhenUsed="0" w:defQFormat="0" w:count="376">
     <w:lsdException w:name="Normal" w:uiPriority="0" w:qFormat="1"/>
     <w:lsdException w:name="heading 1" w:uiPriority="9" w:qFormat="1"/>
     <w:lsdException w:name="heading 2" w:semiHidden="1" w:uiPriority="9" w:unhideWhenUsed="1" w:qFormat="1"/>
@@ -2223,6 +2393,7 @@
     <w:lsdException w:name="HTML Sample" w:semiHidden="1" w:unhideWhenUsed="1"/>
     <w:lsdException w:name="HTML Typewriter" w:semiHidden="1" w:unhideWhenUsed="1"/>
     <w:lsdException w:name="HTML Variable" w:semiHidden="1" w:unhideWhenUsed="1"/>
+    <w:lsdException w:name="Normal Table" w:semiHidden="1" w:unhideWhenUsed="1"/>
     <w:lsdException w:name="annotation subject" w:semiHidden="1" w:unhideWhenUsed="1"/>
     <w:lsdException w:name="No List" w:semiHidden="1" w:unhideWhenUsed="1"/>
     <w:lsdException w:name="Outline List 1" w:semiHidden="1" w:unhideWhenUsed="1"/>
@@ -2268,9 +2439,11 @@
     <w:lsdException w:name="Table Subtle 1" w:semiHidden="1" w:unhideWhenUsed="1"/>
     <w:lsdException w:name="Table Subtle 2" w:semiHidden="1" w:unhideWhenUsed="1"/>
     <w:lsdException w:name="Table Web 1" w:semiHidden="1" w:unhideWhenUsed="1"/>
+    <w:lsdException w:name="Table Web 2" w:semiHidden="1" w:unhideWhenUsed="1"/>
     <w:lsdException w:name="Table Web 3" w:semiHidden="1" w:unhideWhenUsed="1"/>
     <w:lsdException w:name="Balloon Text" w:semiHidden="1" w:unhideWhenUsed="1"/>
     <w:lsdException w:name="Table Grid" w:uiPriority="39"/>
+    <w:lsdException w:name="Table Theme" w:semiHidden="1" w:unhideWhenUsed="1"/>
     <w:lsdException w:name="Placeholder Text" w:semiHidden="1"/>
     <w:lsdException w:name="No Spacing" w:uiPriority="1" w:qFormat="1"/>
     <w:lsdException w:name="Light Shading" w:uiPriority="60"/>
@@ -2491,7 +2664,6 @@
     <w:lsdException w:name="Hashtag" w:semiHidden="1" w:unhideWhenUsed="1"/>
     <w:lsdException w:name="Unresolved Mention" w:semiHidden="1" w:unhideWhenUsed="1"/>
     <w:lsdException w:name="Smart Link" w:semiHidden="1" w:unhideWhenUsed="1"/>
-    <w:lsdException w:name="Smart Link Error" w:semiHidden="1" w:unhideWhenUsed="1"/>
   </w:latentStyles>
   <w:style w:type="paragraph" w:default="1" w:styleId="Normal">
     <w:name w:val="Normal"/>

</xml_diff>